<commit_message>
add pdf for assignment, upd .docx
</commit_message>
<xml_diff>
--- a/3_day/2_stats_I/assignment/DataDescriptions.docx
+++ b/3_day/2_stats_I/assignment/DataDescriptions.docx
@@ -1,6 +1,6 @@
 
 <file path=word/document.xml><?xml version="1.0" encoding="utf-8"?>
-<w:document xmlns:wpc="http://schemas.microsoft.com/office/word/2010/wordprocessingCanvas" xmlns:mc="http://schemas.openxmlformats.org/markup-compatibility/2006" xmlns:o="urn:schemas-microsoft-com:office:office" xmlns:r="http://schemas.openxmlformats.org/officeDocument/2006/relationships" xmlns:m="http://schemas.openxmlformats.org/officeDocument/2006/math" xmlns:v="urn:schemas-microsoft-com:vml" xmlns:wp14="http://schemas.microsoft.com/office/word/2010/wordprocessingDrawing" xmlns:wp="http://schemas.openxmlformats.org/drawingml/2006/wordprocessingDrawing" xmlns:w10="urn:schemas-microsoft-com:office:word" xmlns:w="http://schemas.openxmlformats.org/wordprocessingml/2006/main" xmlns:w14="http://schemas.microsoft.com/office/word/2010/wordml" xmlns:w15="http://schemas.microsoft.com/office/word/2012/wordml" xmlns:wpg="http://schemas.microsoft.com/office/word/2010/wordprocessingGroup" xmlns:wpi="http://schemas.microsoft.com/office/word/2010/wordprocessingInk" xmlns:wne="http://schemas.microsoft.com/office/word/2006/wordml" xmlns:wps="http://schemas.microsoft.com/office/word/2010/wordprocessingShape" mc:Ignorable="w14 w15 wp14">
+<w:document xmlns:wpc="http://schemas.microsoft.com/office/word/2010/wordprocessingCanvas" xmlns:cx="http://schemas.microsoft.com/office/drawing/2014/chartex" xmlns:mc="http://schemas.openxmlformats.org/markup-compatibility/2006" xmlns:o="urn:schemas-microsoft-com:office:office" xmlns:r="http://schemas.openxmlformats.org/officeDocument/2006/relationships" xmlns:m="http://schemas.openxmlformats.org/officeDocument/2006/math" xmlns:v="urn:schemas-microsoft-com:vml" xmlns:wp14="http://schemas.microsoft.com/office/word/2010/wordprocessingDrawing" xmlns:wp="http://schemas.openxmlformats.org/drawingml/2006/wordprocessingDrawing" xmlns:w10="urn:schemas-microsoft-com:office:word" xmlns:w="http://schemas.openxmlformats.org/wordprocessingml/2006/main" xmlns:w14="http://schemas.microsoft.com/office/word/2010/wordml" xmlns:w15="http://schemas.microsoft.com/office/word/2012/wordml" xmlns:w16se="http://schemas.microsoft.com/office/word/2015/wordml/symex" xmlns:wpg="http://schemas.microsoft.com/office/word/2010/wordprocessingGroup" xmlns:wpi="http://schemas.microsoft.com/office/word/2010/wordprocessingInk" xmlns:wne="http://schemas.microsoft.com/office/word/2006/wordml" xmlns:wps="http://schemas.microsoft.com/office/word/2010/wordprocessingShape" mc:Ignorable="w14 w15 w16se wp14">
   <w:body>
     <w:p>
       <w:pPr>
@@ -18,7 +18,7 @@
           <w:sz w:val="32"/>
           <w:szCs w:val="32"/>
         </w:rPr>
-        <w:t xml:space="preserve">Geo 408B </w:t>
+        <w:t xml:space="preserve">Group </w:t>
       </w:r>
       <w:r>
         <w:rPr>
@@ -60,6 +60,54 @@
         </w:rPr>
         <w:t>escription</w:t>
       </w:r>
+      <w:r>
+        <w:rPr>
+          <w:rFonts w:ascii="Times New Roman" w:hAnsi="Times New Roman" w:cs="Times New Roman"/>
+          <w:sz w:val="32"/>
+          <w:szCs w:val="32"/>
+        </w:rPr>
+        <w:t>s</w:t>
+      </w:r>
+    </w:p>
+    <w:p>
+      <w:pPr>
+        <w:spacing w:after="0"/>
+        <w:jc w:val="center"/>
+        <w:rPr>
+          <w:rFonts w:ascii="Times New Roman" w:hAnsi="Times New Roman" w:cs="Times New Roman"/>
+          <w:sz w:val="24"/>
+          <w:szCs w:val="32"/>
+        </w:rPr>
+      </w:pPr>
+      <w:r>
+        <w:rPr>
+          <w:rFonts w:ascii="Times New Roman" w:hAnsi="Times New Roman" w:cs="Times New Roman"/>
+          <w:sz w:val="24"/>
+          <w:szCs w:val="32"/>
+        </w:rPr>
+        <w:t>International DAAD Summer School on Geospatial Data Science</w:t>
+      </w:r>
+    </w:p>
+    <w:p>
+      <w:pPr>
+        <w:spacing w:after="0"/>
+        <w:jc w:val="center"/>
+        <w:rPr>
+          <w:rFonts w:ascii="Times New Roman" w:hAnsi="Times New Roman" w:cs="Times New Roman"/>
+          <w:sz w:val="24"/>
+          <w:szCs w:val="32"/>
+        </w:rPr>
+      </w:pPr>
+      <w:r>
+        <w:rPr>
+          <w:rFonts w:ascii="Times New Roman" w:hAnsi="Times New Roman" w:cs="Times New Roman"/>
+          <w:sz w:val="24"/>
+          <w:szCs w:val="32"/>
+        </w:rPr>
+        <w:t>Jena, August 2019</w:t>
+      </w:r>
+      <w:bookmarkStart w:id="0" w:name="_GoBack"/>
+      <w:bookmarkEnd w:id="0"/>
     </w:p>
     <w:p>
       <w:pPr>
@@ -111,90 +159,6 @@
     </w:p>
     <w:p>
       <w:pPr>
-        <w:pStyle w:val="Listenabsatz"/>
-        <w:spacing w:after="0"/>
-        <w:jc w:val="both"/>
-        <w:rPr>
-          <w:rFonts w:ascii="Times New Roman" w:hAnsi="Times New Roman" w:cs="Times New Roman"/>
-          <w:i/>
-          <w:color w:val="FF0000"/>
-          <w:sz w:val="24"/>
-          <w:szCs w:val="24"/>
-        </w:rPr>
-      </w:pPr>
-      <w:r>
-        <w:rPr>
-          <w:rFonts w:ascii="Times New Roman" w:hAnsi="Times New Roman" w:cs="Times New Roman"/>
-          <w:i/>
-          <w:color w:val="FF0000"/>
-          <w:sz w:val="24"/>
-          <w:szCs w:val="24"/>
-        </w:rPr>
-        <w:t>[</w:t>
-      </w:r>
-      <w:r>
-        <w:rPr>
-          <w:rFonts w:ascii="Times New Roman" w:hAnsi="Times New Roman" w:cs="Times New Roman"/>
-          <w:i/>
-          <w:color w:val="FF0000"/>
-          <w:sz w:val="24"/>
-          <w:szCs w:val="24"/>
-        </w:rPr>
-        <w:t>O</w:t>
-      </w:r>
-      <w:r>
-        <w:rPr>
-          <w:rFonts w:ascii="Times New Roman" w:hAnsi="Times New Roman" w:cs="Times New Roman"/>
-          <w:i/>
-          <w:color w:val="FF0000"/>
-          <w:sz w:val="24"/>
-          <w:szCs w:val="24"/>
-        </w:rPr>
-        <w:t xml:space="preserve">nly available to students who did not use </w:t>
-      </w:r>
-      <w:r>
-        <w:rPr>
-          <w:rFonts w:ascii="Times New Roman" w:hAnsi="Times New Roman" w:cs="Times New Roman"/>
-          <w:i/>
-          <w:color w:val="FF0000"/>
-          <w:sz w:val="24"/>
-          <w:szCs w:val="24"/>
-        </w:rPr>
-        <w:t xml:space="preserve">the Seattle home sales data </w:t>
-      </w:r>
-      <w:r>
-        <w:rPr>
-          <w:rFonts w:ascii="Times New Roman" w:hAnsi="Times New Roman" w:cs="Times New Roman"/>
-          <w:i/>
-          <w:color w:val="FF0000"/>
-          <w:sz w:val="24"/>
-          <w:szCs w:val="24"/>
-        </w:rPr>
-        <w:t>in Geo 408A</w:t>
-      </w:r>
-      <w:r>
-        <w:rPr>
-          <w:rFonts w:ascii="Times New Roman" w:hAnsi="Times New Roman" w:cs="Times New Roman"/>
-          <w:i/>
-          <w:color w:val="FF0000"/>
-          <w:sz w:val="24"/>
-          <w:szCs w:val="24"/>
-        </w:rPr>
-        <w:t>. Note that this data set is slightly different from the data provided in Geo408A assignment. There is no missing data in this data set.</w:t>
-      </w:r>
-      <w:r>
-        <w:rPr>
-          <w:rFonts w:ascii="Times New Roman" w:hAnsi="Times New Roman" w:cs="Times New Roman"/>
-          <w:i/>
-          <w:color w:val="FF0000"/>
-          <w:sz w:val="24"/>
-          <w:szCs w:val="24"/>
-        </w:rPr>
-        <w:t>]</w:t>
-      </w:r>
-    </w:p>
-    <w:p>
-      <w:pPr>
         <w:spacing w:after="0"/>
         <w:ind w:left="709"/>
         <w:jc w:val="both"/>
@@ -1270,33 +1234,33 @@
           <w:b/>
           <w:color w:val="000000"/>
         </w:rPr>
+        <w:t>Objective:</w:t>
+      </w:r>
+      <w:r>
+        <w:rPr>
+          <w:rFonts w:ascii="Times New Roman" w:eastAsia="Times New Roman" w:hAnsi="Times New Roman" w:cs="Times New Roman"/>
+          <w:color w:val="000000"/>
+        </w:rPr>
+        <w:t xml:space="preserve"> To predict crop type as the response variable based on the available optical remote sensing data.</w:t>
+      </w:r>
+    </w:p>
+    <w:p>
+      <w:pPr>
+        <w:pStyle w:val="Listenabsatz"/>
+        <w:spacing w:after="0" w:line="240" w:lineRule="auto"/>
+        <w:jc w:val="both"/>
+        <w:rPr>
+          <w:rFonts w:ascii="Times New Roman" w:eastAsia="Times New Roman" w:hAnsi="Times New Roman" w:cs="Times New Roman"/>
+          <w:color w:val="000000"/>
+        </w:rPr>
+      </w:pPr>
+      <w:r>
+        <w:rPr>
+          <w:rFonts w:ascii="Times New Roman" w:eastAsia="Times New Roman" w:hAnsi="Times New Roman" w:cs="Times New Roman"/>
+          <w:b/>
+          <w:color w:val="000000"/>
+        </w:rPr>
         <w:lastRenderedPageBreak/>
-        <w:t>Objective:</w:t>
-      </w:r>
-      <w:r>
-        <w:rPr>
-          <w:rFonts w:ascii="Times New Roman" w:eastAsia="Times New Roman" w:hAnsi="Times New Roman" w:cs="Times New Roman"/>
-          <w:color w:val="000000"/>
-        </w:rPr>
-        <w:t xml:space="preserve"> To predict crop type as the response variable based on the available optical remote sensing data.</w:t>
-      </w:r>
-    </w:p>
-    <w:p>
-      <w:pPr>
-        <w:pStyle w:val="Listenabsatz"/>
-        <w:spacing w:after="0" w:line="240" w:lineRule="auto"/>
-        <w:jc w:val="both"/>
-        <w:rPr>
-          <w:rFonts w:ascii="Times New Roman" w:eastAsia="Times New Roman" w:hAnsi="Times New Roman" w:cs="Times New Roman"/>
-          <w:color w:val="000000"/>
-        </w:rPr>
-      </w:pPr>
-      <w:r>
-        <w:rPr>
-          <w:rFonts w:ascii="Times New Roman" w:eastAsia="Times New Roman" w:hAnsi="Times New Roman" w:cs="Times New Roman"/>
-          <w:b/>
-          <w:color w:val="000000"/>
-        </w:rPr>
         <w:t>Number of cases:</w:t>
       </w:r>
       <w:r>
@@ -2242,15 +2206,7 @@
           <w:color w:val="000000"/>
           <w:lang w:val="en-CA"/>
         </w:rPr>
-        <w:t xml:space="preserve">The .Rdata file contains a </w:t>
-      </w:r>
-      <w:r>
-        <w:rPr>
-          <w:rFonts w:ascii="Times New Roman" w:eastAsia="Times New Roman" w:hAnsi="Times New Roman" w:cs="Times New Roman"/>
-          <w:color w:val="000000"/>
-          <w:lang w:val="en-CA"/>
-        </w:rPr>
-        <w:t xml:space="preserve">data.frame </w:t>
+        <w:t xml:space="preserve">The .Rdata file contains a data.frame </w:t>
       </w:r>
       <w:r>
         <w:rPr>
@@ -2301,26 +2257,8 @@
           <w:color w:val="000000"/>
           <w:lang w:val="en-CA"/>
         </w:rPr>
-        <w:t xml:space="preserve"> </w:t>
-      </w:r>
-      <w:r>
-        <w:rPr>
-          <w:rFonts w:ascii="Times New Roman" w:eastAsia="Times New Roman" w:hAnsi="Times New Roman" w:cs="Times New Roman"/>
-          <w:color w:val="000000"/>
-          <w:lang w:val="en-CA"/>
-        </w:rPr>
-        <w:t>representing</w:t>
-      </w:r>
-      <w:r>
-        <w:rPr>
-          <w:rFonts w:ascii="Times New Roman" w:eastAsia="Times New Roman" w:hAnsi="Times New Roman" w:cs="Times New Roman"/>
-          <w:color w:val="000000"/>
-          <w:lang w:val="en-CA"/>
-        </w:rPr>
-        <w:t xml:space="preserve"> the names of the predictor variables</w:t>
-      </w:r>
-      <w:bookmarkStart w:id="0" w:name="_GoBack"/>
-      <w:bookmarkEnd w:id="0"/>
+        <w:t xml:space="preserve"> representing the names of the predictor variables</w:t>
+      </w:r>
     </w:p>
     <w:sectPr>
       <w:pgSz w:w="12240" w:h="15840"/>
@@ -2333,7 +2271,7 @@
 </file>
 
 <file path=word/endnotes.xml><?xml version="1.0" encoding="utf-8"?>
-<w:endnotes xmlns:wpc="http://schemas.microsoft.com/office/word/2010/wordprocessingCanvas" xmlns:mc="http://schemas.openxmlformats.org/markup-compatibility/2006" xmlns:o="urn:schemas-microsoft-com:office:office" xmlns:r="http://schemas.openxmlformats.org/officeDocument/2006/relationships" xmlns:m="http://schemas.openxmlformats.org/officeDocument/2006/math" xmlns:v="urn:schemas-microsoft-com:vml" xmlns:wp14="http://schemas.microsoft.com/office/word/2010/wordprocessingDrawing" xmlns:wp="http://schemas.openxmlformats.org/drawingml/2006/wordprocessingDrawing" xmlns:w10="urn:schemas-microsoft-com:office:word" xmlns:w="http://schemas.openxmlformats.org/wordprocessingml/2006/main" xmlns:w14="http://schemas.microsoft.com/office/word/2010/wordml" xmlns:w15="http://schemas.microsoft.com/office/word/2012/wordml" xmlns:wpg="http://schemas.microsoft.com/office/word/2010/wordprocessingGroup" xmlns:wpi="http://schemas.microsoft.com/office/word/2010/wordprocessingInk" xmlns:wne="http://schemas.microsoft.com/office/word/2006/wordml" xmlns:wps="http://schemas.microsoft.com/office/word/2010/wordprocessingShape" mc:Ignorable="w14 w15 wp14">
+<w:endnotes xmlns:wpc="http://schemas.microsoft.com/office/word/2010/wordprocessingCanvas" xmlns:cx="http://schemas.microsoft.com/office/drawing/2014/chartex" xmlns:mc="http://schemas.openxmlformats.org/markup-compatibility/2006" xmlns:o="urn:schemas-microsoft-com:office:office" xmlns:r="http://schemas.openxmlformats.org/officeDocument/2006/relationships" xmlns:m="http://schemas.openxmlformats.org/officeDocument/2006/math" xmlns:v="urn:schemas-microsoft-com:vml" xmlns:wp14="http://schemas.microsoft.com/office/word/2010/wordprocessingDrawing" xmlns:wp="http://schemas.openxmlformats.org/drawingml/2006/wordprocessingDrawing" xmlns:w10="urn:schemas-microsoft-com:office:word" xmlns:w="http://schemas.openxmlformats.org/wordprocessingml/2006/main" xmlns:w14="http://schemas.microsoft.com/office/word/2010/wordml" xmlns:w15="http://schemas.microsoft.com/office/word/2012/wordml" xmlns:w16se="http://schemas.microsoft.com/office/word/2015/wordml/symex" xmlns:wpg="http://schemas.microsoft.com/office/word/2010/wordprocessingGroup" xmlns:wpi="http://schemas.microsoft.com/office/word/2010/wordprocessingInk" xmlns:wne="http://schemas.microsoft.com/office/word/2006/wordml" xmlns:wps="http://schemas.microsoft.com/office/word/2010/wordprocessingShape" mc:Ignorable="w14 w15 w16se wp14">
   <w:endnote w:type="separator" w:id="-1">
     <w:p>
       <w:pPr>
@@ -2358,7 +2296,7 @@
 </file>
 
 <file path=word/footnotes.xml><?xml version="1.0" encoding="utf-8"?>
-<w:footnotes xmlns:wpc="http://schemas.microsoft.com/office/word/2010/wordprocessingCanvas" xmlns:mc="http://schemas.openxmlformats.org/markup-compatibility/2006" xmlns:o="urn:schemas-microsoft-com:office:office" xmlns:r="http://schemas.openxmlformats.org/officeDocument/2006/relationships" xmlns:m="http://schemas.openxmlformats.org/officeDocument/2006/math" xmlns:v="urn:schemas-microsoft-com:vml" xmlns:wp14="http://schemas.microsoft.com/office/word/2010/wordprocessingDrawing" xmlns:wp="http://schemas.openxmlformats.org/drawingml/2006/wordprocessingDrawing" xmlns:w10="urn:schemas-microsoft-com:office:word" xmlns:w="http://schemas.openxmlformats.org/wordprocessingml/2006/main" xmlns:w14="http://schemas.microsoft.com/office/word/2010/wordml" xmlns:w15="http://schemas.microsoft.com/office/word/2012/wordml" xmlns:wpg="http://schemas.microsoft.com/office/word/2010/wordprocessingGroup" xmlns:wpi="http://schemas.microsoft.com/office/word/2010/wordprocessingInk" xmlns:wne="http://schemas.microsoft.com/office/word/2006/wordml" xmlns:wps="http://schemas.microsoft.com/office/word/2010/wordprocessingShape" mc:Ignorable="w14 w15 wp14">
+<w:footnotes xmlns:wpc="http://schemas.microsoft.com/office/word/2010/wordprocessingCanvas" xmlns:cx="http://schemas.microsoft.com/office/drawing/2014/chartex" xmlns:mc="http://schemas.openxmlformats.org/markup-compatibility/2006" xmlns:o="urn:schemas-microsoft-com:office:office" xmlns:r="http://schemas.openxmlformats.org/officeDocument/2006/relationships" xmlns:m="http://schemas.openxmlformats.org/officeDocument/2006/math" xmlns:v="urn:schemas-microsoft-com:vml" xmlns:wp14="http://schemas.microsoft.com/office/word/2010/wordprocessingDrawing" xmlns:wp="http://schemas.openxmlformats.org/drawingml/2006/wordprocessingDrawing" xmlns:w10="urn:schemas-microsoft-com:office:word" xmlns:w="http://schemas.openxmlformats.org/wordprocessingml/2006/main" xmlns:w14="http://schemas.microsoft.com/office/word/2010/wordml" xmlns:w15="http://schemas.microsoft.com/office/word/2012/wordml" xmlns:w16se="http://schemas.microsoft.com/office/word/2015/wordml/symex" xmlns:wpg="http://schemas.microsoft.com/office/word/2010/wordprocessingGroup" xmlns:wpi="http://schemas.microsoft.com/office/word/2010/wordprocessingInk" xmlns:wne="http://schemas.microsoft.com/office/word/2006/wordml" xmlns:wps="http://schemas.microsoft.com/office/word/2010/wordprocessingShape" mc:Ignorable="w14 w15 w16se wp14">
   <w:footnote w:type="separator" w:id="-1">
     <w:p>
       <w:pPr>
@@ -2383,7 +2321,7 @@
 </file>
 
 <file path=word/numbering.xml><?xml version="1.0" encoding="utf-8"?>
-<w:numbering xmlns:wpc="http://schemas.microsoft.com/office/word/2010/wordprocessingCanvas" xmlns:mc="http://schemas.openxmlformats.org/markup-compatibility/2006" xmlns:o="urn:schemas-microsoft-com:office:office" xmlns:r="http://schemas.openxmlformats.org/officeDocument/2006/relationships" xmlns:m="http://schemas.openxmlformats.org/officeDocument/2006/math" xmlns:v="urn:schemas-microsoft-com:vml" xmlns:wp14="http://schemas.microsoft.com/office/word/2010/wordprocessingDrawing" xmlns:wp="http://schemas.openxmlformats.org/drawingml/2006/wordprocessingDrawing" xmlns:w10="urn:schemas-microsoft-com:office:word" xmlns:w="http://schemas.openxmlformats.org/wordprocessingml/2006/main" xmlns:w14="http://schemas.microsoft.com/office/word/2010/wordml" xmlns:w15="http://schemas.microsoft.com/office/word/2012/wordml" xmlns:wpg="http://schemas.microsoft.com/office/word/2010/wordprocessingGroup" xmlns:wpi="http://schemas.microsoft.com/office/word/2010/wordprocessingInk" xmlns:wne="http://schemas.microsoft.com/office/word/2006/wordml" xmlns:wps="http://schemas.microsoft.com/office/word/2010/wordprocessingShape" mc:Ignorable="w14 w15 wp14">
+<w:numbering xmlns:wpc="http://schemas.microsoft.com/office/word/2010/wordprocessingCanvas" xmlns:cx="http://schemas.microsoft.com/office/drawing/2014/chartex" xmlns:mc="http://schemas.openxmlformats.org/markup-compatibility/2006" xmlns:o="urn:schemas-microsoft-com:office:office" xmlns:r="http://schemas.openxmlformats.org/officeDocument/2006/relationships" xmlns:m="http://schemas.openxmlformats.org/officeDocument/2006/math" xmlns:v="urn:schemas-microsoft-com:vml" xmlns:wp14="http://schemas.microsoft.com/office/word/2010/wordprocessingDrawing" xmlns:wp="http://schemas.openxmlformats.org/drawingml/2006/wordprocessingDrawing" xmlns:w10="urn:schemas-microsoft-com:office:word" xmlns:w="http://schemas.openxmlformats.org/wordprocessingml/2006/main" xmlns:w14="http://schemas.microsoft.com/office/word/2010/wordml" xmlns:w15="http://schemas.microsoft.com/office/word/2012/wordml" xmlns:w16se="http://schemas.microsoft.com/office/word/2015/wordml/symex" xmlns:wpg="http://schemas.microsoft.com/office/word/2010/wordprocessingGroup" xmlns:wpi="http://schemas.microsoft.com/office/word/2010/wordprocessingInk" xmlns:wne="http://schemas.microsoft.com/office/word/2006/wordml" xmlns:wps="http://schemas.microsoft.com/office/word/2010/wordprocessingShape" mc:Ignorable="w14 w15 w16se wp14">
   <w:abstractNum w:abstractNumId="0" w15:restartNumberingAfterBreak="0">
     <w:nsid w:val="19A328B1"/>
     <w:multiLevelType w:val="hybridMultilevel"/>
@@ -4158,7 +4096,7 @@
 </file>
 
 <file path=word/styles.xml><?xml version="1.0" encoding="utf-8"?>
-<w:styles xmlns:mc="http://schemas.openxmlformats.org/markup-compatibility/2006" xmlns:r="http://schemas.openxmlformats.org/officeDocument/2006/relationships" xmlns:w="http://schemas.openxmlformats.org/wordprocessingml/2006/main" xmlns:w14="http://schemas.microsoft.com/office/word/2010/wordml" xmlns:w15="http://schemas.microsoft.com/office/word/2012/wordml" mc:Ignorable="w14 w15">
+<w:styles xmlns:mc="http://schemas.openxmlformats.org/markup-compatibility/2006" xmlns:r="http://schemas.openxmlformats.org/officeDocument/2006/relationships" xmlns:w="http://schemas.openxmlformats.org/wordprocessingml/2006/main" xmlns:w14="http://schemas.microsoft.com/office/word/2010/wordml" xmlns:w15="http://schemas.microsoft.com/office/word/2012/wordml" xmlns:w16se="http://schemas.microsoft.com/office/word/2015/wordml/symex" mc:Ignorable="w14 w15 w16se">
   <w:docDefaults>
     <w:rPrDefault>
       <w:rPr>
@@ -5055,7 +4993,7 @@
 </file>
 
 <file path=customXml/itemProps1.xml><?xml version="1.0" encoding="utf-8"?>
-<ds:datastoreItem xmlns:ds="http://schemas.openxmlformats.org/officeDocument/2006/customXml" ds:itemID="{8B62B2EF-1B81-4D77-8025-1AB642B337C6}">
+<ds:datastoreItem xmlns:ds="http://schemas.openxmlformats.org/officeDocument/2006/customXml" ds:itemID="{1477FBD0-F8F1-43DB-A6D2-B5C0C85B2C7B}">
   <ds:schemaRefs>
     <ds:schemaRef ds:uri="http://schemas.openxmlformats.org/officeDocument/2006/bibliography"/>
   </ds:schemaRefs>

</xml_diff>